<commit_message>
corregido la bibliografia y el capitulo 1 con las referencias
</commit_message>
<xml_diff>
--- a/documentos/capitulos/capituloI.docx
+++ b/documentos/capitulos/capituloI.docx
@@ -711,7 +711,7 @@
           <w:color w:val="222222"/>
           <w:sz w:val="22"/>
           <w:szCs w:val="22"/>
-          <w:lang w:val="es-ES"/>
+          <w:lang w:val="es-419"/>
         </w:rPr>
       </w:pPr>
       <w:r>
@@ -742,15 +742,9 @@
           <w:szCs w:val="22"/>
           <w:lang w:val="es-ES"/>
         </w:rPr>
-        <w:t xml:space="preserve"> bien podría ser la más profunda de nuestra historia. Los servicios convergen y pasan del mundo físico al mundo digital, siendo accesibles desde cualquier dispositivo. Un hecho relevante es que nuestros datos ya no residen en nuestros ordenadores sino en una Internet Global que adquiere entidad propia y se convierte en mucho más que una simple infraestructura de conexión: es la plataforma que ofrece servicio a millones de dispositivos inteligentes conectados a la red.[1]</w:t>
-      </w:r>
-    </w:p>
-    <w:p>
-      <w:pPr>
-        <w:pStyle w:val="NormalWeb"/>
-        <w:shd w:val="clear" w:color="auto" w:fill="FFFFFF"/>
-        <w:spacing w:before="60" w:beforeAutospacing="0" w:after="60" w:afterAutospacing="0" w:line="255" w:lineRule="atLeast"/>
-        <w:jc w:val="both"/>
+        <w:t xml:space="preserve"> bien podría ser la más profunda de nuestra historia. Los servicios convergen y pasan del mundo físico al mundo digital, siendo accesibles desde cualquier dispositivo. Un hecho relevante es que nuestros datos ya no residen en nuestros ordenadores sino en una Internet Global que adquiere entidad propia y se convierte en mucho más que una simple infraestructura de conexión: es la plataforma que ofrece servicio a millones de dispositivos inte</w:t>
+      </w:r>
+      <w:r>
         <w:rPr>
           <w:rFonts w:ascii="Arial" w:hAnsi="Arial" w:cs="Arial"/>
           <w:color w:val="222222"/>
@@ -758,7 +752,18 @@
           <w:szCs w:val="22"/>
           <w:lang w:val="es-ES"/>
         </w:rPr>
-      </w:pPr>
+        <w:t>ligentes conectados a la red</w:t>
+      </w:r>
+      <w:r>
+        <w:rPr>
+          <w:rFonts w:ascii="Arial" w:hAnsi="Arial" w:cs="Arial"/>
+          <w:color w:val="222222"/>
+          <w:sz w:val="22"/>
+          <w:szCs w:val="22"/>
+          <w:lang w:val="es-419"/>
+        </w:rPr>
+        <w:t xml:space="preserve"> (Torres, 2011)</w:t>
+      </w:r>
       <w:r>
         <w:rPr>
           <w:rFonts w:ascii="Arial" w:hAnsi="Arial" w:cs="Arial"/>
@@ -767,9 +772,23 @@
           <w:szCs w:val="22"/>
           <w:lang w:val="es-ES"/>
         </w:rPr>
-        <w:t>Es lo que se conoce como Cloud Computing o informática en la nube de Internet, que permite que los consumidores, empresas o particulares, no se tengan que preocupar de cómo se provee el servicio que necesitan. Las empresas no podrán evitar este cambio si no quieren perder el tren del avance tecnológico, y esto implicará tomar decisiones sobre la dirección a seguir para mejorar sus negocios</w:t>
-      </w:r>
-      <w:proofErr w:type="gramStart"/>
+        <w:t>.</w:t>
+      </w:r>
+    </w:p>
+    <w:p>
+      <w:pPr>
+        <w:pStyle w:val="NormalWeb"/>
+        <w:shd w:val="clear" w:color="auto" w:fill="FFFFFF"/>
+        <w:spacing w:before="60" w:beforeAutospacing="0" w:after="60" w:afterAutospacing="0" w:line="255" w:lineRule="atLeast"/>
+        <w:jc w:val="both"/>
+        <w:rPr>
+          <w:rFonts w:ascii="Arial" w:hAnsi="Arial" w:cs="Arial"/>
+          <w:color w:val="222222"/>
+          <w:sz w:val="22"/>
+          <w:szCs w:val="22"/>
+          <w:lang w:val="es-419"/>
+        </w:rPr>
+      </w:pPr>
       <w:r>
         <w:rPr>
           <w:rFonts w:ascii="Arial" w:hAnsi="Arial" w:cs="Arial"/>
@@ -778,9 +797,8 @@
           <w:szCs w:val="22"/>
           <w:lang w:val="es-ES"/>
         </w:rPr>
-        <w:t>.[</w:t>
-      </w:r>
-      <w:proofErr w:type="gramEnd"/>
+        <w:t>Es lo que se conoce como Cloud Computing o informática en la nube de Internet, que permite que los consumidores, empresas o particulares, no se tengan que preocupar de cómo se provee el servicio que necesitan. Las empresas no podrán evitar este cambio si no quieren perder el tren del avance tecnológico, y esto implicará tomar decisiones sobre la dirección a segu</w:t>
+      </w:r>
       <w:r>
         <w:rPr>
           <w:rFonts w:ascii="Arial" w:hAnsi="Arial" w:cs="Arial"/>
@@ -789,8 +807,30 @@
           <w:szCs w:val="22"/>
           <w:lang w:val="es-ES"/>
         </w:rPr>
-        <w:t>1]</w:t>
-      </w:r>
+        <w:t>ir para mejorar sus negocios</w:t>
+      </w:r>
+      <w:r>
+        <w:rPr>
+          <w:rFonts w:ascii="Arial" w:hAnsi="Arial" w:cs="Arial"/>
+          <w:color w:val="222222"/>
+          <w:sz w:val="22"/>
+          <w:szCs w:val="22"/>
+          <w:lang w:val="es-419"/>
+        </w:rPr>
+        <w:t xml:space="preserve"> (Torres, 2011)</w:t>
+      </w:r>
+      <w:r>
+        <w:rPr>
+          <w:rFonts w:ascii="Arial" w:hAnsi="Arial" w:cs="Arial"/>
+          <w:color w:val="222222"/>
+          <w:sz w:val="22"/>
+          <w:szCs w:val="22"/>
+          <w:lang w:val="es-ES"/>
+        </w:rPr>
+        <w:t>.</w:t>
+      </w:r>
+      <w:bookmarkStart w:id="8" w:name="_GoBack"/>
+      <w:bookmarkEnd w:id="8"/>
     </w:p>
     <w:p>
       <w:pPr>
@@ -894,7 +934,7 @@
         <w:pStyle w:val="Ttulo2"/>
         <w:spacing w:before="60" w:after="60"/>
       </w:pPr>
-      <w:bookmarkStart w:id="8" w:name="_Toc444128967"/>
+      <w:bookmarkStart w:id="9" w:name="_Toc444128967"/>
       <w:r>
         <w:rPr>
           <w:lang w:val="es-419"/>
@@ -904,7 +944,7 @@
       <w:r>
         <w:t>6 Alcance</w:t>
       </w:r>
-      <w:bookmarkEnd w:id="8"/>
+      <w:bookmarkEnd w:id="9"/>
     </w:p>
     <w:p>
       <w:pPr>
@@ -1010,11 +1050,11 @@
         <w:pStyle w:val="Ttulo2"/>
         <w:spacing w:before="60" w:after="60"/>
       </w:pPr>
-      <w:bookmarkStart w:id="9" w:name="_Toc444128968"/>
+      <w:bookmarkStart w:id="10" w:name="_Toc444128968"/>
       <w:r>
         <w:t>1.7 Metodología de trabajo</w:t>
       </w:r>
-      <w:bookmarkEnd w:id="9"/>
+      <w:bookmarkEnd w:id="10"/>
     </w:p>
     <w:p>
       <w:pPr>
@@ -1058,8 +1098,6 @@
         </w:rPr>
         <w:t xml:space="preserve"> es una metodología que se aplica en equipos de desarrollo. A continuación, se hace la descripción de la metodología de trabajo que será usado.</w:t>
       </w:r>
-      <w:bookmarkStart w:id="10" w:name="_GoBack"/>
-      <w:bookmarkEnd w:id="10"/>
     </w:p>
     <w:p>
       <w:pPr>
@@ -2646,7 +2684,7 @@
         <w:sz w:val="16"/>
         <w:szCs w:val="16"/>
       </w:rPr>
-      <w:t>3</w:t>
+      <w:t>2</w:t>
     </w:r>
     <w:r>
       <w:rPr>
@@ -5445,7 +5483,7 @@
 </file>
 
 <file path=customXml/itemProps1.xml><?xml version="1.0" encoding="utf-8"?>
-<ds:datastoreItem xmlns:ds="http://schemas.openxmlformats.org/officeDocument/2006/customXml" ds:itemID="{461D31E4-F944-447B-BDC8-0C7A27A69B3E}">
+<ds:datastoreItem xmlns:ds="http://schemas.openxmlformats.org/officeDocument/2006/customXml" ds:itemID="{34769DA7-DD33-4885-A061-B4866452A7F7}">
   <ds:schemaRefs>
     <ds:schemaRef ds:uri="http://schemas.openxmlformats.org/officeDocument/2006/bibliography"/>
   </ds:schemaRefs>

</xml_diff>

<commit_message>
corregido el capitulo 1 y 4, en cuanto a subtitulos
</commit_message>
<xml_diff>
--- a/documentos/capitulos/capituloI.docx
+++ b/documentos/capitulos/capituloI.docx
@@ -333,7 +333,7 @@
     </w:p>
     <w:p>
       <w:pPr>
-        <w:pStyle w:val="Ttulo3"/>
+        <w:pStyle w:val="Ttulo2"/>
       </w:pPr>
       <w:bookmarkStart w:id="2" w:name="_Toc444128961"/>
       <w:r>
@@ -829,8 +829,6 @@
         </w:rPr>
         <w:t>.</w:t>
       </w:r>
-      <w:bookmarkStart w:id="8" w:name="_GoBack"/>
-      <w:bookmarkEnd w:id="8"/>
     </w:p>
     <w:p>
       <w:pPr>
@@ -934,7 +932,7 @@
         <w:pStyle w:val="Ttulo2"/>
         <w:spacing w:before="60" w:after="60"/>
       </w:pPr>
-      <w:bookmarkStart w:id="9" w:name="_Toc444128967"/>
+      <w:bookmarkStart w:id="8" w:name="_Toc444128967"/>
       <w:r>
         <w:rPr>
           <w:lang w:val="es-419"/>
@@ -944,7 +942,7 @@
       <w:r>
         <w:t>6 Alcance</w:t>
       </w:r>
-      <w:bookmarkEnd w:id="9"/>
+      <w:bookmarkEnd w:id="8"/>
     </w:p>
     <w:p>
       <w:pPr>
@@ -967,6 +965,8 @@
         </w:rPr>
         <w:t>.</w:t>
       </w:r>
+      <w:bookmarkStart w:id="9" w:name="_GoBack"/>
+      <w:bookmarkEnd w:id="9"/>
     </w:p>
     <w:p>
       <w:pPr>
@@ -2684,7 +2684,7 @@
         <w:sz w:val="16"/>
         <w:szCs w:val="16"/>
       </w:rPr>
-      <w:t>2</w:t>
+      <w:t>3</w:t>
     </w:r>
     <w:r>
       <w:rPr>
@@ -5483,7 +5483,7 @@
 </file>
 
 <file path=customXml/itemProps1.xml><?xml version="1.0" encoding="utf-8"?>
-<ds:datastoreItem xmlns:ds="http://schemas.openxmlformats.org/officeDocument/2006/customXml" ds:itemID="{34769DA7-DD33-4885-A061-B4866452A7F7}">
+<ds:datastoreItem xmlns:ds="http://schemas.openxmlformats.org/officeDocument/2006/customXml" ds:itemID="{F892A69E-FF3E-4455-BF8C-51338E121CDF}">
   <ds:schemaRefs>
     <ds:schemaRef ds:uri="http://schemas.openxmlformats.org/officeDocument/2006/bibliography"/>
   </ds:schemaRefs>

</xml_diff>

<commit_message>
modificado el documento completo para presentacion
</commit_message>
<xml_diff>
--- a/documentos/capitulos/capituloI.docx
+++ b/documentos/capitulos/capituloI.docx
@@ -965,8 +965,6 @@
         </w:rPr>
         <w:t>.</w:t>
       </w:r>
-      <w:bookmarkStart w:id="9" w:name="_GoBack"/>
-      <w:bookmarkEnd w:id="9"/>
     </w:p>
     <w:p>
       <w:pPr>
@@ -978,15 +976,7 @@
         <w:spacing w:before="60" w:after="60"/>
       </w:pPr>
       <w:r>
-        <w:t xml:space="preserve">Para el desarrollo del proyecto se hará uso de la metodología </w:t>
-      </w:r>
-      <w:proofErr w:type="spellStart"/>
-      <w:r>
-        <w:t>scrum</w:t>
-      </w:r>
-      <w:proofErr w:type="spellEnd"/>
-      <w:r>
-        <w:t>, con las adaptaciones necesarias dado que el proyecto será desarrollado por una persona.</w:t>
+        <w:t>Para el desarrollo del proyecto se hará uso de la metodología scrum, con las adaptaciones necesarias dado que el proyecto será desarrollado por una persona.</w:t>
       </w:r>
     </w:p>
     <w:p>
@@ -1050,69 +1040,36 @@
         <w:pStyle w:val="Ttulo2"/>
         <w:spacing w:before="60" w:after="60"/>
       </w:pPr>
-      <w:bookmarkStart w:id="10" w:name="_Toc444128968"/>
+      <w:bookmarkStart w:id="9" w:name="_Toc444128968"/>
       <w:r>
         <w:t>1.7 Metodología de trabajo</w:t>
       </w:r>
+      <w:bookmarkEnd w:id="9"/>
+    </w:p>
+    <w:p>
+      <w:pPr>
+        <w:spacing w:before="60"/>
+        <w:rPr>
+          <w:rFonts w:cs="Arial"/>
+          <w:lang w:val="es-419"/>
+        </w:rPr>
+      </w:pPr>
+      <w:r>
+        <w:rPr>
+          <w:rFonts w:cs="Arial"/>
+        </w:rPr>
+        <w:t>La metodología de desarrollo que se aplicara para la implementación del presente trabajo de grado, es la metodología scrum, con las adaptaciones necesarias, ya que scrum es una metodología que se aplica en equipos de desarrollo. A continuación, se hace la descripción de la metodología de trabajo que será usado.</w:t>
+      </w:r>
+    </w:p>
+    <w:p>
+      <w:pPr>
+        <w:pStyle w:val="Ttulo3"/>
+      </w:pPr>
+      <w:bookmarkStart w:id="10" w:name="_Toc444128969"/>
+      <w:r>
+        <w:t>1.7.1 Scrum</w:t>
+      </w:r>
       <w:bookmarkEnd w:id="10"/>
-    </w:p>
-    <w:p>
-      <w:pPr>
-        <w:spacing w:before="60"/>
-        <w:rPr>
-          <w:rFonts w:cs="Arial"/>
-          <w:lang w:val="es-419"/>
-        </w:rPr>
-      </w:pPr>
-      <w:r>
-        <w:rPr>
-          <w:rFonts w:cs="Arial"/>
-        </w:rPr>
-        <w:t xml:space="preserve">La metodología de desarrollo que se aplicara para la implementación del presente trabajo de grado, es la metodología </w:t>
-      </w:r>
-      <w:proofErr w:type="spellStart"/>
-      <w:r>
-        <w:rPr>
-          <w:rFonts w:cs="Arial"/>
-        </w:rPr>
-        <w:t>scrum</w:t>
-      </w:r>
-      <w:proofErr w:type="spellEnd"/>
-      <w:r>
-        <w:rPr>
-          <w:rFonts w:cs="Arial"/>
-        </w:rPr>
-        <w:t xml:space="preserve">, con las adaptaciones necesarias, ya que </w:t>
-      </w:r>
-      <w:proofErr w:type="spellStart"/>
-      <w:r>
-        <w:rPr>
-          <w:rFonts w:cs="Arial"/>
-        </w:rPr>
-        <w:t>scrum</w:t>
-      </w:r>
-      <w:proofErr w:type="spellEnd"/>
-      <w:r>
-        <w:rPr>
-          <w:rFonts w:cs="Arial"/>
-        </w:rPr>
-        <w:t xml:space="preserve"> es una metodología que se aplica en equipos de desarrollo. A continuación, se hace la descripción de la metodología de trabajo que será usado.</w:t>
-      </w:r>
-    </w:p>
-    <w:p>
-      <w:pPr>
-        <w:pStyle w:val="Ttulo3"/>
-      </w:pPr>
-      <w:bookmarkStart w:id="11" w:name="_Toc444128969"/>
-      <w:r>
-        <w:t xml:space="preserve">1.7.1 </w:t>
-      </w:r>
-      <w:proofErr w:type="spellStart"/>
-      <w:r>
-        <w:t>Scrum</w:t>
-      </w:r>
-      <w:bookmarkEnd w:id="11"/>
-      <w:proofErr w:type="spellEnd"/>
       <w:r>
         <w:t xml:space="preserve"> </w:t>
       </w:r>
@@ -1122,13 +1079,8 @@
         <w:pStyle w:val="Sinespaciado"/>
         <w:spacing w:before="60" w:after="60"/>
       </w:pPr>
-      <w:proofErr w:type="spellStart"/>
-      <w:r>
-        <w:t>Scrum</w:t>
-      </w:r>
-      <w:proofErr w:type="spellEnd"/>
-      <w:r>
-        <w:t xml:space="preserve"> es un modelo de desarrollo ágil caracterizado por:</w:t>
+      <w:r>
+        <w:t>Scrum es un modelo de desarrollo ágil caracterizado por:</w:t>
       </w:r>
     </w:p>
     <w:p>
@@ -1271,41 +1223,28 @@
           <w:rFonts w:cs="Arial"/>
           <w:i/>
         </w:rPr>
-        <w:t xml:space="preserve">Metodología </w:t>
-      </w:r>
-      <w:proofErr w:type="spellStart"/>
+        <w:t>Metodología Scrum</w:t>
+      </w:r>
       <w:r>
         <w:rPr>
           <w:rFonts w:cs="Arial"/>
           <w:i/>
         </w:rPr>
-        <w:t>Scrum</w:t>
-      </w:r>
-      <w:proofErr w:type="spellEnd"/>
-    </w:p>
-    <w:p>
-      <w:pPr>
-        <w:spacing w:before="60"/>
-        <w:jc w:val="center"/>
+        <w:t xml:space="preserve"> </w:t>
+      </w:r>
+      <w:r>
+        <w:rPr>
+          <w:rFonts w:cs="Arial"/>
+          <w:i/>
+        </w:rPr>
+        <w:t xml:space="preserve"> </w:t>
+      </w:r>
+      <w:r>
         <w:rPr>
           <w:rFonts w:cs="Arial"/>
           <w:i/>
           <w:lang w:val="es-419"/>
         </w:rPr>
-      </w:pPr>
-      <w:r>
-        <w:rPr>
-          <w:rFonts w:cs="Arial"/>
-          <w:i/>
-        </w:rPr>
-        <w:t xml:space="preserve">Fuente: </w:t>
-      </w:r>
-      <w:r>
-        <w:rPr>
-          <w:rFonts w:cs="Arial"/>
-          <w:i/>
-          <w:lang w:val="es-419"/>
-        </w:rPr>
         <w:t>(Palacio, 2014)</w:t>
       </w:r>
     </w:p>
@@ -1320,21 +1259,7 @@
         <w:rPr>
           <w:rFonts w:cs="Arial"/>
         </w:rPr>
-        <w:t xml:space="preserve">El marco técnico de </w:t>
-      </w:r>
-      <w:proofErr w:type="spellStart"/>
-      <w:r>
-        <w:rPr>
-          <w:rFonts w:cs="Arial"/>
-        </w:rPr>
-        <w:t>scrum</w:t>
-      </w:r>
-      <w:proofErr w:type="spellEnd"/>
-      <w:r>
-        <w:rPr>
-          <w:rFonts w:cs="Arial"/>
-        </w:rPr>
-        <w:t xml:space="preserve"> está formado por:</w:t>
+        <w:t>El marco técnico de scrum está formado por:</w:t>
       </w:r>
       <w:r>
         <w:rPr>
@@ -1347,11 +1272,11 @@
       <w:pPr>
         <w:pStyle w:val="Ttulo4"/>
       </w:pPr>
-      <w:bookmarkStart w:id="12" w:name="_Toc444128970"/>
+      <w:bookmarkStart w:id="11" w:name="_Toc444128970"/>
       <w:r>
         <w:t>1.7.1.1 Roles</w:t>
       </w:r>
-      <w:bookmarkEnd w:id="12"/>
+      <w:bookmarkEnd w:id="11"/>
     </w:p>
     <w:p>
       <w:pPr>
@@ -1359,23 +1284,7 @@
         <w:spacing w:before="60" w:after="60"/>
       </w:pPr>
       <w:r>
-        <w:t xml:space="preserve">Un equipo </w:t>
-      </w:r>
-      <w:proofErr w:type="spellStart"/>
-      <w:r>
-        <w:t>Scrum</w:t>
-      </w:r>
-      <w:proofErr w:type="spellEnd"/>
-      <w:r>
-        <w:t xml:space="preserve"> tiene tres funciones: Propietario del producto, </w:t>
-      </w:r>
-      <w:proofErr w:type="spellStart"/>
-      <w:r>
-        <w:t>Scrum</w:t>
-      </w:r>
-      <w:proofErr w:type="spellEnd"/>
-      <w:r>
-        <w:t xml:space="preserve"> Master, y miembro del equipo. </w:t>
+        <w:t xml:space="preserve">Un equipo Scrum tiene tres funciones: Propietario del producto, Scrum Master, y miembro del equipo. </w:t>
       </w:r>
     </w:p>
     <w:p>
@@ -1401,23 +1310,7 @@
         <w:spacing w:before="60" w:after="60"/>
       </w:pPr>
       <w:r>
-        <w:t xml:space="preserve">El </w:t>
-      </w:r>
-      <w:proofErr w:type="spellStart"/>
-      <w:r>
-        <w:t>Scrum</w:t>
-      </w:r>
-      <w:proofErr w:type="spellEnd"/>
-      <w:r>
-        <w:t xml:space="preserve"> Master es principalmente un facilitador y ejecutor de las reglas de </w:t>
-      </w:r>
-      <w:proofErr w:type="spellStart"/>
-      <w:r>
-        <w:t>Scrum</w:t>
-      </w:r>
-      <w:proofErr w:type="spellEnd"/>
-      <w:r>
-        <w:t xml:space="preserve">. </w:t>
+        <w:t xml:space="preserve">El Scrum Master es principalmente un facilitador y ejecutor de las reglas de Scrum. </w:t>
       </w:r>
     </w:p>
     <w:p>
@@ -1684,11 +1577,11 @@
       <w:pPr>
         <w:pStyle w:val="Ttulo4"/>
       </w:pPr>
-      <w:bookmarkStart w:id="13" w:name="_Toc444128971"/>
+      <w:bookmarkStart w:id="12" w:name="_Toc444128971"/>
       <w:r>
         <w:t>1.7.1.2 Artefactos</w:t>
       </w:r>
-      <w:bookmarkEnd w:id="13"/>
+      <w:bookmarkEnd w:id="12"/>
       <w:r>
         <w:t xml:space="preserve"> </w:t>
       </w:r>
@@ -1698,13 +1591,8 @@
         <w:pStyle w:val="Sinespaciado"/>
         <w:spacing w:before="60" w:after="60"/>
       </w:pPr>
-      <w:proofErr w:type="spellStart"/>
-      <w:r>
-        <w:t>Scrum</w:t>
-      </w:r>
-      <w:proofErr w:type="spellEnd"/>
-      <w:r>
-        <w:t xml:space="preserve"> cuenta con los siguientes artefactos: pila del producto, pila del sprint, el incremento y la iteración o sprint.</w:t>
+      <w:r>
+        <w:t>Scrum cuenta con los siguientes artefactos: pila del producto, pila del sprint, el incremento y la iteración o sprint.</w:t>
       </w:r>
     </w:p>
     <w:p>
@@ -1869,32 +1757,17 @@
         <w:rPr>
           <w:i/>
         </w:rPr>
-        <w:t>: Incremento de iteración</w:t>
-      </w:r>
-    </w:p>
-    <w:p>
-      <w:pPr>
-        <w:pStyle w:val="Sinespaciado"/>
-        <w:spacing w:before="60" w:after="60"/>
-        <w:jc w:val="center"/>
+        <w:t xml:space="preserve">: Incremento de iteración </w:t>
+      </w:r>
+      <w:r>
         <w:rPr>
           <w:i/>
           <w:lang w:val="es-419"/>
         </w:rPr>
-      </w:pPr>
-      <w:r>
-        <w:rPr>
-          <w:i/>
-        </w:rPr>
-        <w:t xml:space="preserve">Fuente: </w:t>
-      </w:r>
-      <w:r>
-        <w:rPr>
-          <w:i/>
-          <w:lang w:val="es-419"/>
-        </w:rPr>
         <w:t>(Palacio, 2014)</w:t>
       </w:r>
+      <w:bookmarkStart w:id="13" w:name="_GoBack"/>
+      <w:bookmarkEnd w:id="13"/>
     </w:p>
     <w:p>
       <w:r>
@@ -1933,8 +1806,11 @@
     </w:p>
     <w:p>
       <w:r>
+        <w:t xml:space="preserve">La pila de requisitos del producto nunca se da por completada; está en continuo crecimiento y evolución. Al comenzar el proyecto incluye los requisitos inicialmente conocidos y mejor </w:t>
+      </w:r>
+      <w:r>
         <w:lastRenderedPageBreak/>
-        <w:t xml:space="preserve">La pila de requisitos del producto nunca se da por completada; está en continuo crecimiento y evolución. Al comenzar el proyecto incluye los requisitos inicialmente conocidos y mejor entendidos, y conforme avanza el desarrollo, y evoluciona el entorno en el que será usado, se va desarrollando. </w:t>
+        <w:t xml:space="preserve">entendidos, y conforme avanza el desarrollo, y evoluciona el entorno en el que será usado, se va desarrollando. </w:t>
       </w:r>
     </w:p>
     <w:p>
@@ -2092,31 +1968,7 @@
     </w:p>
     <w:p>
       <w:r>
-        <w:t xml:space="preserve">Se trata de una reunión conducida por el responsable del funcionamiento del marco </w:t>
-      </w:r>
-      <w:proofErr w:type="spellStart"/>
-      <w:r>
-        <w:t>scrum</w:t>
-      </w:r>
-      <w:proofErr w:type="spellEnd"/>
-      <w:r>
-        <w:t xml:space="preserve"> (</w:t>
-      </w:r>
-      <w:proofErr w:type="spellStart"/>
-      <w:r>
-        <w:t>Scrum</w:t>
-      </w:r>
-      <w:proofErr w:type="spellEnd"/>
-      <w:r>
-        <w:t xml:space="preserve"> Master en </w:t>
-      </w:r>
-      <w:proofErr w:type="spellStart"/>
-      <w:r>
-        <w:t>scrum</w:t>
-      </w:r>
-      <w:proofErr w:type="spellEnd"/>
-      <w:r>
-        <w:t xml:space="preserve"> técnico) a la que deben asistir el propietario del producto y el equipo completo, y a la que también pueden asistir otros implicados en el proyecto. </w:t>
+        <w:t xml:space="preserve">Se trata de una reunión conducida por el responsable del funcionamiento del marco scrum (Scrum Master en scrum técnico) a la que deben asistir el propietario del producto y el equipo completo, y a la que también pueden asistir otros implicados en el proyecto. </w:t>
       </w:r>
     </w:p>
     <w:p>
@@ -2234,32 +2086,32 @@
         <w:spacing w:before="60" w:after="60"/>
       </w:pPr>
       <w:r>
+        <w:t xml:space="preserve">No debe durar más de 4 horas, en el caso de revisar </w:t>
+      </w:r>
+      <w:proofErr w:type="spellStart"/>
+      <w:r>
+        <w:t>sprints</w:t>
+      </w:r>
+      <w:proofErr w:type="spellEnd"/>
+      <w:r>
+        <w:t xml:space="preserve"> largos. Para </w:t>
+      </w:r>
+      <w:proofErr w:type="spellStart"/>
+      <w:r>
+        <w:t>sprints</w:t>
+      </w:r>
+      <w:proofErr w:type="spellEnd"/>
+      <w:r>
+        <w:t xml:space="preserve"> de una o dos semanas, con una o dos horas de duración debería ser suficiente. </w:t>
+      </w:r>
+    </w:p>
+    <w:p>
+      <w:pPr>
+        <w:pStyle w:val="Sinespaciado"/>
+        <w:spacing w:before="60" w:after="60"/>
+      </w:pPr>
+      <w:r>
         <w:lastRenderedPageBreak/>
-        <w:t xml:space="preserve">No debe durar más de 4 horas, en el caso de revisar </w:t>
-      </w:r>
-      <w:proofErr w:type="spellStart"/>
-      <w:r>
-        <w:t>sprints</w:t>
-      </w:r>
-      <w:proofErr w:type="spellEnd"/>
-      <w:r>
-        <w:t xml:space="preserve"> largos. Para </w:t>
-      </w:r>
-      <w:proofErr w:type="spellStart"/>
-      <w:r>
-        <w:t>sprints</w:t>
-      </w:r>
-      <w:proofErr w:type="spellEnd"/>
-      <w:r>
-        <w:t xml:space="preserve"> de una o dos semanas, con una o dos horas de duración debería ser suficiente. </w:t>
-      </w:r>
-    </w:p>
-    <w:p>
-      <w:pPr>
-        <w:pStyle w:val="Sinespaciado"/>
-        <w:spacing w:before="60" w:after="60"/>
-      </w:pPr>
-      <w:r>
         <w:t xml:space="preserve">Los objetivos de la revisión de la iteración son: </w:t>
       </w:r>
     </w:p>
@@ -2684,7 +2536,7 @@
         <w:sz w:val="16"/>
         <w:szCs w:val="16"/>
       </w:rPr>
-      <w:t>3</w:t>
+      <w:t>5</w:t>
     </w:r>
     <w:r>
       <w:rPr>
@@ -5483,7 +5335,7 @@
 </file>
 
 <file path=customXml/itemProps1.xml><?xml version="1.0" encoding="utf-8"?>
-<ds:datastoreItem xmlns:ds="http://schemas.openxmlformats.org/officeDocument/2006/customXml" ds:itemID="{F892A69E-FF3E-4455-BF8C-51338E121CDF}">
+<ds:datastoreItem xmlns:ds="http://schemas.openxmlformats.org/officeDocument/2006/customXml" ds:itemID="{28CAE856-5ABE-497D-B1E7-C4652EFBF744}">
   <ds:schemaRefs>
     <ds:schemaRef ds:uri="http://schemas.openxmlformats.org/officeDocument/2006/bibliography"/>
   </ds:schemaRefs>

</xml_diff>

<commit_message>
correcciones en los capitulos de 1 al 6
</commit_message>
<xml_diff>
--- a/documentos/capitulos/capituloI.docx
+++ b/documentos/capitulos/capituloI.docx
@@ -1424,17 +1424,17 @@
       </w:r>
     </w:p>
     <w:p>
-      <w:r>
-        <w:t xml:space="preserve">Si el cliente es una organización grande, o con varios departamentos, puede adoptar la forma de comunicación interna que consideren oportuna, pero en el equipo de desarrollo sólo se integra una persona en representación del cliente, y ésta debe tener el conocimiento suficiente del producto y las atribuciones necesarias para tomar las decisiones que le corresponden. </w:t>
-      </w:r>
-    </w:p>
-    <w:p>
       <w:pPr>
         <w:pStyle w:val="Sinespaciado"/>
         <w:spacing w:before="60" w:after="60"/>
       </w:pPr>
       <w:r>
-        <w:t xml:space="preserve">En resumen, el propietario de producto es quien: </w:t>
+        <w:t>En resumen, el propietario de producto es quien:</w:t>
+      </w:r>
+      <w:bookmarkStart w:id="12" w:name="_GoBack"/>
+      <w:bookmarkEnd w:id="12"/>
+      <w:r>
+        <w:t xml:space="preserve"> </w:t>
       </w:r>
     </w:p>
     <w:p>
@@ -1447,7 +1447,6 @@
         <w:spacing w:before="60" w:after="60"/>
       </w:pPr>
       <w:r>
-        <w:lastRenderedPageBreak/>
         <w:t xml:space="preserve">Decide en última instancia cómo será el resultado final, y el orden en el que se van construyendo los sucesivos incrementos: qué se pone y qué se quita de la pila del producto, y cuál es la prioridad de las funcionalidades. </w:t>
       </w:r>
     </w:p>
@@ -1489,6 +1488,7 @@
           <w:i/>
           <w:iCs/>
         </w:rPr>
+        <w:lastRenderedPageBreak/>
         <w:t>Conocer perfectamente el entorno de negocio del cliente</w:t>
       </w:r>
       <w:r>
@@ -1577,11 +1577,11 @@
       <w:pPr>
         <w:pStyle w:val="Ttulo4"/>
       </w:pPr>
-      <w:bookmarkStart w:id="12" w:name="_Toc444128971"/>
+      <w:bookmarkStart w:id="13" w:name="_Toc444128971"/>
       <w:r>
         <w:t>1.7.1.2 Artefactos</w:t>
       </w:r>
-      <w:bookmarkEnd w:id="12"/>
+      <w:bookmarkEnd w:id="13"/>
       <w:r>
         <w:t xml:space="preserve"> </w:t>
       </w:r>
@@ -1766,8 +1766,6 @@
         </w:rPr>
         <w:t>(Palacio, 2014)</w:t>
       </w:r>
-      <w:bookmarkStart w:id="13" w:name="_GoBack"/>
-      <w:bookmarkEnd w:id="13"/>
     </w:p>
     <w:p>
       <w:r>
@@ -1806,28 +1804,8 @@
     </w:p>
     <w:p>
       <w:r>
-        <w:t xml:space="preserve">La pila de requisitos del producto nunca se da por completada; está en continuo crecimiento y evolución. Al comenzar el proyecto incluye los requisitos inicialmente conocidos y mejor </w:t>
-      </w:r>
-      <w:r>
-        <w:lastRenderedPageBreak/>
-        <w:t xml:space="preserve">entendidos, y conforme avanza el desarrollo, y evoluciona el entorno en el que será usado, se va desarrollando. </w:t>
-      </w:r>
-    </w:p>
-    <w:p>
-      <w:r>
-        <w:t xml:space="preserve">En definitiva su continuo dinamismo refleja aquello que el producto necesita incorporar para ser el más adecuado a las circunstancias, en todo momento. </w:t>
-      </w:r>
-    </w:p>
-    <w:p>
-      <w:r>
-        <w:t>Para comenzar el desarrollo se necesita la visión del objetivo de negocio que se quiere conseguir con el proyecto, comprendida y conocida por todo el equipo, y elementos suficientes en la pila para llevar a cabo el primer sprint.</w:t>
-      </w:r>
-    </w:p>
-    <w:p>
-      <w:pPr>
-        <w:pStyle w:val="Sinespaciado"/>
-        <w:spacing w:before="60" w:after="60"/>
-      </w:pPr>
+        <w:t xml:space="preserve">La pila de requisitos del producto nunca se da por completada; está en continuo crecimiento y evolución. Al comenzar el proyecto incluye los requisitos inicialmente conocidos y mejor entendidos, y conforme avanza el desarrollo, y evoluciona el entorno en el que será usado, se va desarrollando. </w:t>
+      </w:r>
     </w:p>
     <w:p>
       <w:r>
@@ -1864,6 +1842,7 @@
     </w:p>
     <w:p>
       <w:r>
+        <w:lastRenderedPageBreak/>
         <w:t xml:space="preserve">Se la realiza durante la planificación del sprint, auto asignando cada tarea a un miembro del equipo, e indicando en la misma lista cuánto tiempo o esfuerzo se prevé que falta para terminarla. </w:t>
       </w:r>
     </w:p>
@@ -1973,11 +1952,6 @@
     </w:p>
     <w:p>
       <w:r>
-        <w:t xml:space="preserve">La reunión puede durar una jornada de trabajo completa, cuando se trata de planificar un sprint largo (de un mes de duración) o un tiempo proporcional para planificar un sprint más breve. </w:t>
-      </w:r>
-    </w:p>
-    <w:p>
-      <w:r>
         <w:t xml:space="preserve">Esta reunión debe dar respuesta a dos cuestiones: </w:t>
       </w:r>
     </w:p>
@@ -2111,7 +2085,6 @@
         <w:spacing w:before="60" w:after="60"/>
       </w:pPr>
       <w:r>
-        <w:lastRenderedPageBreak/>
         <w:t xml:space="preserve">Los objetivos de la revisión de la iteración son: </w:t>
       </w:r>
     </w:p>
@@ -2220,6 +2193,7 @@
         <w:spacing w:before="60" w:after="60"/>
       </w:pPr>
       <w:r>
+        <w:lastRenderedPageBreak/>
         <w:t xml:space="preserve">Asiste todo el equipo de desarrollo, el propietario del producto, y todas las personas implicadas en el proyecto que lo deseen. </w:t>
       </w:r>
     </w:p>
@@ -2248,36 +2222,6 @@
       </w:r>
       <w:r>
         <w:t>. Con la información obtenida, posteriormente el propietario del producto tratará las posibles modificaciones sobre la visión del producto.</w:t>
-      </w:r>
-    </w:p>
-    <w:p>
-      <w:pPr>
-        <w:rPr>
-          <w:lang w:val="es-419"/>
-        </w:rPr>
-      </w:pPr>
-      <w:r>
-        <w:t xml:space="preserve">Protocolo recomendado para la revisión de la iteración: </w:t>
-      </w:r>
-    </w:p>
-    <w:p>
-      <w:r>
-        <w:t xml:space="preserve">1.- El desarrollador expone el objetivo del sprint, la lista de funcionalidades que se incluían y las que se han desarrollado. </w:t>
-      </w:r>
-    </w:p>
-    <w:p>
-      <w:r>
-        <w:t xml:space="preserve">2.- El desarrollador hace una introducción general del sprint y demuestra el funcionamiento de las partes construidas. </w:t>
-      </w:r>
-    </w:p>
-    <w:p>
-      <w:r>
-        <w:t xml:space="preserve">3.- Se abre un turno de preguntas y sugerencias. Esta parte genera información valiosa para que el propietario del producto y el equipo en general, puedan mejorar la visión del producto. </w:t>
-      </w:r>
-    </w:p>
-    <w:p>
-      <w:r>
-        <w:t>4.- El desarrollador, de acuerdo con las agendas del propietario del producto y el desarrollador, cierra la fecha para la reunión de preparación del siguiente sprint.</w:t>
       </w:r>
     </w:p>
     <w:p>
@@ -2536,7 +2480,7 @@
         <w:sz w:val="16"/>
         <w:szCs w:val="16"/>
       </w:rPr>
-      <w:t>5</w:t>
+      <w:t>3</w:t>
     </w:r>
     <w:r>
       <w:rPr>
@@ -5335,7 +5279,7 @@
 </file>
 
 <file path=customXml/itemProps1.xml><?xml version="1.0" encoding="utf-8"?>
-<ds:datastoreItem xmlns:ds="http://schemas.openxmlformats.org/officeDocument/2006/customXml" ds:itemID="{28CAE856-5ABE-497D-B1E7-C4652EFBF744}">
+<ds:datastoreItem xmlns:ds="http://schemas.openxmlformats.org/officeDocument/2006/customXml" ds:itemID="{A18B35DF-AA40-45A6-B65E-DFE8DCB4161F}">
   <ds:schemaRefs>
     <ds:schemaRef ds:uri="http://schemas.openxmlformats.org/officeDocument/2006/bibliography"/>
   </ds:schemaRefs>

</xml_diff>